<commit_message>
Final basic system proof of concept done. Sucessfully but suboptimally execute the transcriber in another process, so its performance is not so limiting now and probably can use the audio preprocessing chunck-wise
</commit_message>
<xml_diff>
--- a/notebooks/..meetings/my_meeting/reports/report.docx
+++ b/notebooks/..meetings/my_meeting/reports/report.docx
@@ -63,12 +63,14 @@
         <w:rPr>
           <w:b/>
         </w:rPr>
-        <w:t xml:space="preserve">2020-01-02 18:31:20.873474 </w:t>
+        <w:t xml:space="preserve">2020-01-05 16:03:35.909144 </w:t>
       </w:r>
       <w:r>
         <w:t xml:space="preserve">The attendants to the meeting were: </w:t>
       </w:r>
-      <w:r/>
+      <w:r>
+        <w:t>There my play music.I.I.There my play music.The.O once coffee.There my fool wants coffee.The mate one cuffy.But.That my who wants coffee.I.I.I.I.Who wants coffee they might who wants coffee.I.The mi who wants coffee.The my fool wants coffee.I.The my who wants coffee.The man.Play me a.The my blade music.I.They played music.I.I.I.I.I.They might place music.They might play music.My play music.My played music.My play music.I.My play music.I.My who wants coffee.</w:t>
+      </w:r>
     </w:p>
     <w:p>
       <w:pPr>
@@ -92,7 +94,9 @@
       </w:r>
     </w:p>
     <w:p>
-      <w:r/>
+      <w:r>
+        <w:t>There my play music.I.I.There my play music.The.O once coffee.There my fool wants coffee.The mate one cuffy.But.That my who wants coffee.I.I.I.I.Who wants coffee they might who wants coffee.I.The mi who wants coffee.The my fool wants coffee.I.The my who wants coffee.The man.Play me a.The my blade music.I.They played music.I.I.I.I.I.They might place music.They might play music.My play music.My played music.My play music.I.My play music.I.My who wants coffee.</w:t>
+      </w:r>
     </w:p>
     <w:sectPr>
       <w:pgSz w:w="12240" w:h="15840"/>

</xml_diff>